<commit_message>
regenerated smaller correlograms and more neat pca plots
</commit_message>
<xml_diff>
--- a/Figures_Tables/correlogram/distance/tables/one_indiv_rural_10km.docx
+++ b/Figures_Tables/correlogram/distance/tables/one_indiv_rural_10km.docx
@@ -382,7 +382,7 @@
                 <w:szCs w:val="22"/>
                 <w:color w:val="000000"/>
               </w:rPr>
-              <w:t xml:space="preserve">0.065</w:t>
+              <w:t xml:space="preserve">0.093</w:t>
             </w:r>
           </w:p>
         </w:tc>
@@ -564,7 +564,7 @@
                 <w:szCs w:val="22"/>
                 <w:color w:val="000000"/>
               </w:rPr>
-              <w:t xml:space="preserve">0.48</w:t>
+              <w:t xml:space="preserve">0.46</w:t>
             </w:r>
           </w:p>
         </w:tc>
@@ -746,7 +746,7 @@
                 <w:szCs w:val="22"/>
                 <w:color w:val="000000"/>
               </w:rPr>
-              <w:t xml:space="preserve">0.036</w:t>
+              <w:t xml:space="preserve">0.042</w:t>
             </w:r>
           </w:p>
         </w:tc>

</xml_diff>